<commit_message>
Converting Word documents to MarkDown: "Basic Diagram Elements Construct Drafts": Manually checking differences between rendered MarkDown and Word document. Last checks if markup looks ok.
</commit_message>
<xml_diff>
--- a/3. Constructs Drafts/1. Language/1. Diagram Expression/2. Basic Diagram Elements Construct Drafts.docx
+++ b/3. Constructs Drafts/1. Language/1. Diagram Expression/2. Basic Diagram Elements Construct Drafts.docx
@@ -1,6 +1,6 @@
 
 <file path=word/document.xml><?xml version="1.0" encoding="utf-8"?>
-<w:document xmlns:wpc="http://schemas.microsoft.com/office/word/2010/wordprocessingCanvas" xmlns:cx="http://schemas.microsoft.com/office/drawing/2014/chartex" xmlns:cx1="http://schemas.microsoft.com/office/drawing/2015/9/8/chartex" xmlns:cx2="http://schemas.microsoft.com/office/drawing/2015/10/21/chartex" xmlns:cx3="http://schemas.microsoft.com/office/drawing/2016/5/9/chartex" xmlns:cx4="http://schemas.microsoft.com/office/drawing/2016/5/10/chartex" xmlns:cx5="http://schemas.microsoft.com/office/drawing/2016/5/11/chartex" xmlns:cx6="http://schemas.microsoft.com/office/drawing/2016/5/12/chartex" xmlns:cx7="http://schemas.microsoft.com/office/drawing/2016/5/13/chartex" xmlns:cx8="http://schemas.microsoft.com/office/drawing/2016/5/14/chartex" xmlns:mc="http://schemas.openxmlformats.org/markup-compatibility/2006" xmlns:aink="http://schemas.microsoft.com/office/drawing/2016/ink" xmlns:am3d="http://schemas.microsoft.com/office/drawing/2017/model3d" xmlns:o="urn:schemas-microsoft-com:office:office" xmlns:r="http://schemas.openxmlformats.org/officeDocument/2006/relationships" xmlns:m="http://schemas.openxmlformats.org/officeDocument/2006/math" xmlns:v="urn:schemas-microsoft-com:vml" xmlns:wp14="http://schemas.microsoft.com/office/word/2010/wordprocessingDrawing" xmlns:wp="http://schemas.openxmlformats.org/drawingml/2006/wordprocessingDrawing" xmlns:w10="urn:schemas-microsoft-com:office:word" xmlns:w="http://schemas.openxmlformats.org/wordprocessingml/2006/main" xmlns:w14="http://schemas.microsoft.com/office/word/2010/wordml" xmlns:w15="http://schemas.microsoft.com/office/word/2012/wordml" xmlns:w16cid="http://schemas.microsoft.com/office/word/2016/wordml/cid" xmlns:w16se="http://schemas.microsoft.com/office/word/2015/wordml/symex" xmlns:wpg="http://schemas.microsoft.com/office/word/2010/wordprocessingGroup" xmlns:wpi="http://schemas.microsoft.com/office/word/2010/wordprocessingInk" xmlns:wne="http://schemas.microsoft.com/office/word/2006/wordml" xmlns:wps="http://schemas.microsoft.com/office/word/2010/wordprocessingShape" mc:Ignorable="w14 w15 w16se w16cid wp14">
+<w:document xmlns:wpc="http://schemas.microsoft.com/office/word/2010/wordprocessingCanvas" xmlns:cx="http://schemas.microsoft.com/office/drawing/2014/chartex" xmlns:cx1="http://schemas.microsoft.com/office/drawing/2015/9/8/chartex" xmlns:cx2="http://schemas.microsoft.com/office/drawing/2015/10/21/chartex" xmlns:cx3="http://schemas.microsoft.com/office/drawing/2016/5/9/chartex" xmlns:cx4="http://schemas.microsoft.com/office/drawing/2016/5/10/chartex" xmlns:cx5="http://schemas.microsoft.com/office/drawing/2016/5/11/chartex" xmlns:cx6="http://schemas.microsoft.com/office/drawing/2016/5/12/chartex" xmlns:cx7="http://schemas.microsoft.com/office/drawing/2016/5/13/chartex" xmlns:cx8="http://schemas.microsoft.com/office/drawing/2016/5/14/chartex" xmlns:mc="http://schemas.openxmlformats.org/markup-compatibility/2006" xmlns:aink="http://schemas.microsoft.com/office/drawing/2016/ink" xmlns:am3d="http://schemas.microsoft.com/office/drawing/2017/model3d" xmlns:o="urn:schemas-microsoft-com:office:office" xmlns:r="http://schemas.openxmlformats.org/officeDocument/2006/relationships" xmlns:m="http://schemas.openxmlformats.org/officeDocument/2006/math" xmlns:v="urn:schemas-microsoft-com:vml" xmlns:wp14="http://schemas.microsoft.com/office/word/2010/wordprocessingDrawing" xmlns:wp="http://schemas.openxmlformats.org/drawingml/2006/wordprocessingDrawing" xmlns:w10="urn:schemas-microsoft-com:office:word" xmlns:w="http://schemas.openxmlformats.org/wordprocessingml/2006/main" xmlns:w14="http://schemas.microsoft.com/office/word/2010/wordml" xmlns:w15="http://schemas.microsoft.com/office/word/2012/wordml" xmlns:w16cex="http://schemas.microsoft.com/office/word/2018/wordml/cex" xmlns:w16cid="http://schemas.microsoft.com/office/word/2016/wordml/cid" xmlns:w16="http://schemas.microsoft.com/office/word/2018/wordml" xmlns:w16se="http://schemas.microsoft.com/office/word/2015/wordml/symex" xmlns:wpg="http://schemas.microsoft.com/office/word/2010/wordprocessingGroup" xmlns:wpi="http://schemas.microsoft.com/office/word/2010/wordprocessingInk" xmlns:wne="http://schemas.microsoft.com/office/word/2006/wordml" xmlns:wps="http://schemas.microsoft.com/office/word/2010/wordprocessingShape" mc:Ignorable="w14 w15 w16se w16cid w16 w16cex wp14">
   <w:background w:color="000000"/>
   <w:body>
     <w:tbl>
@@ -37,10 +37,7 @@
               <w:pStyle w:val="Heading1"/>
             </w:pPr>
             <w:r>
-              <w:t xml:space="preserve">Circle </w:t>
-            </w:r>
-            <w:r>
-              <w:t>Broader View</w:t>
+              <w:t>Circle Language | Construct Drafts</w:t>
             </w:r>
           </w:p>
         </w:tc>
@@ -64,8 +61,6 @@
       <w:pPr>
         <w:pStyle w:val="Heading3"/>
       </w:pPr>
-      <w:bookmarkStart w:id="0" w:name="_GoBack"/>
-      <w:bookmarkEnd w:id="0"/>
       <w:r>
         <w:t>Loose Ideas</w:t>
       </w:r>
@@ -293,133 +288,7 @@
         <w:rPr>
           <w:lang w:val="nl-NL"/>
         </w:rPr>
-        <w:t xml:space="preserve">Een call line is eigenlijk een </w:t>
-      </w:r>
-      <w:proofErr w:type="spellStart"/>
-      <w:r>
-        <w:rPr>
-          <w:lang w:val="nl-NL"/>
-        </w:rPr>
-        <w:t>reference</w:t>
-      </w:r>
-      <w:proofErr w:type="spellEnd"/>
-      <w:r>
-        <w:rPr>
-          <w:lang w:val="nl-NL"/>
-        </w:rPr>
-        <w:t xml:space="preserve"> line, maar als de </w:t>
-      </w:r>
-      <w:proofErr w:type="spellStart"/>
-      <w:r>
-        <w:rPr>
-          <w:lang w:val="nl-NL"/>
-        </w:rPr>
-        <w:t>parent</w:t>
-      </w:r>
-      <w:proofErr w:type="spellEnd"/>
-      <w:r>
-        <w:rPr>
-          <w:lang w:val="nl-NL"/>
-        </w:rPr>
-        <w:t xml:space="preserve"> square execute, dan execute ook de call. </w:t>
-      </w:r>
-      <w:proofErr w:type="spellStart"/>
-      <w:r>
-        <w:rPr>
-          <w:lang w:val="nl-NL"/>
-        </w:rPr>
-        <w:t>Hmmm</w:t>
-      </w:r>
-      <w:proofErr w:type="spellEnd"/>
-      <w:r>
-        <w:rPr>
-          <w:lang w:val="nl-NL"/>
-        </w:rPr>
-        <w:t xml:space="preserve">… het is bijna of het allemaal </w:t>
-      </w:r>
-      <w:proofErr w:type="spellStart"/>
-      <w:r>
-        <w:rPr>
-          <w:lang w:val="nl-NL"/>
-        </w:rPr>
-        <w:t>reference</w:t>
-      </w:r>
-      <w:proofErr w:type="spellEnd"/>
-      <w:r>
-        <w:rPr>
-          <w:lang w:val="nl-NL"/>
-        </w:rPr>
-        <w:t xml:space="preserve"> </w:t>
-      </w:r>
-      <w:proofErr w:type="spellStart"/>
-      <w:r>
-        <w:rPr>
-          <w:lang w:val="nl-NL"/>
-        </w:rPr>
-        <w:t>lines</w:t>
-      </w:r>
-      <w:proofErr w:type="spellEnd"/>
-      <w:r>
-        <w:rPr>
-          <w:lang w:val="nl-NL"/>
-        </w:rPr>
-        <w:t xml:space="preserve"> zijn en sommige squares </w:t>
-      </w:r>
-      <w:proofErr w:type="spellStart"/>
-      <w:r>
-        <w:rPr>
-          <w:lang w:val="nl-NL"/>
-        </w:rPr>
-        <w:t>executen</w:t>
-      </w:r>
-      <w:proofErr w:type="spellEnd"/>
-      <w:r>
-        <w:rPr>
-          <w:lang w:val="nl-NL"/>
-        </w:rPr>
-        <w:t xml:space="preserve"> nou eenmaal. O! Dat is ook zo! </w:t>
-      </w:r>
-      <w:proofErr w:type="spellStart"/>
-      <w:r>
-        <w:rPr>
-          <w:lang w:val="nl-NL"/>
-        </w:rPr>
-        <w:t>Clauses</w:t>
-      </w:r>
-      <w:proofErr w:type="spellEnd"/>
-      <w:r>
-        <w:rPr>
-          <w:lang w:val="nl-NL"/>
-        </w:rPr>
-        <w:t xml:space="preserve"> moeten ook kunnen </w:t>
-      </w:r>
-      <w:proofErr w:type="spellStart"/>
-      <w:r>
-        <w:rPr>
-          <w:lang w:val="nl-NL"/>
-        </w:rPr>
-        <w:t>executen</w:t>
-      </w:r>
-      <w:proofErr w:type="spellEnd"/>
-      <w:r>
-        <w:rPr>
-          <w:lang w:val="nl-NL"/>
-        </w:rPr>
-        <w:t xml:space="preserve"> en ik zeg nu dat iets alleen execute als het een call line heeft!!! </w:t>
-      </w:r>
-      <w:proofErr w:type="spellStart"/>
-      <w:r>
-        <w:rPr>
-          <w:lang w:val="nl-NL"/>
-        </w:rPr>
-        <w:t>Hmmm</w:t>
-      </w:r>
-      <w:proofErr w:type="spellEnd"/>
-      <w:r>
-        <w:rPr>
-          <w:lang w:val="nl-NL"/>
-        </w:rPr>
-        <w:t>… o, een call is een tag, niet een line</w:t>
+        <w:t>Een call line is eigenlijk een reference line, maar als de parent square execute, dan execute ook de call. Hmmm… het is bijna of het allemaal reference lines zijn en sommige squares executen nou eenmaal. O! Dat is ook zo! Clauses moeten ook kunnen executen en ik zeg nu dat iets alleen execute als het een call line heeft!!! Hmmm… o, een call is een tag, niet een line</w:t>
       </w:r>
       <w:r>
         <w:rPr>
@@ -444,15 +313,7 @@
         <w:t xml:space="preserve">Een call een aparte line maken is net zoiets als een triangle een aparte line maken. Hetzelfde mankement. Dan lijkt het logisch, dat een call een apart symbool krijgt, niet een aparte line. </w:t>
       </w:r>
       <w:r>
-        <w:t xml:space="preserve">O. Welk </w:t>
-      </w:r>
-      <w:proofErr w:type="spellStart"/>
-      <w:r>
-        <w:t>symbool</w:t>
-      </w:r>
-      <w:proofErr w:type="spellEnd"/>
-      <w:r>
-        <w:t>?</w:t>
+        <w:t>O. Welk symbool?</w:t>
       </w:r>
     </w:p>
     <w:p>
@@ -473,704 +334,47 @@
         <w:t>&lt;Target call, target definition&gt;</w:t>
       </w:r>
     </w:p>
+    <w:p/>
     <w:p>
       <w:r>
         <w:t>&lt;</w:t>
       </w:r>
-      <w:proofErr w:type="spellStart"/>
-      <w:r>
-        <w:t>Misschien</w:t>
-      </w:r>
-      <w:proofErr w:type="spellEnd"/>
-      <w:r>
-        <w:t xml:space="preserve"> mag </w:t>
-      </w:r>
-      <w:proofErr w:type="spellStart"/>
-      <w:r>
-        <w:t>ik</w:t>
-      </w:r>
-      <w:proofErr w:type="spellEnd"/>
-      <w:r>
-        <w:t xml:space="preserve"> dan al </w:t>
-      </w:r>
-      <w:proofErr w:type="spellStart"/>
-      <w:r>
-        <w:t>wel</w:t>
-      </w:r>
-      <w:proofErr w:type="spellEnd"/>
-      <w:r>
-        <w:t xml:space="preserve"> </w:t>
-      </w:r>
-      <w:proofErr w:type="spellStart"/>
-      <w:r>
-        <w:t>verklappen</w:t>
-      </w:r>
-      <w:proofErr w:type="spellEnd"/>
-      <w:r>
-        <w:t xml:space="preserve"> </w:t>
-      </w:r>
-      <w:proofErr w:type="spellStart"/>
-      <w:r>
-        <w:t>dat</w:t>
-      </w:r>
-      <w:proofErr w:type="spellEnd"/>
-      <w:r>
-        <w:t xml:space="preserve"> de call </w:t>
-      </w:r>
-      <w:proofErr w:type="spellStart"/>
-      <w:r>
-        <w:t>zo’n</w:t>
-      </w:r>
-      <w:proofErr w:type="spellEnd"/>
-      <w:r>
-        <w:t xml:space="preserve"> </w:t>
-      </w:r>
-      <w:proofErr w:type="spellStart"/>
-      <w:r>
-        <w:t>beetje</w:t>
-      </w:r>
-      <w:proofErr w:type="spellEnd"/>
-      <w:r>
-        <w:t xml:space="preserve"> het object is </w:t>
-      </w:r>
-      <w:proofErr w:type="spellStart"/>
-      <w:r>
-        <w:t>en</w:t>
-      </w:r>
-      <w:proofErr w:type="spellEnd"/>
-      <w:r>
-        <w:t xml:space="preserve"> de definition de </w:t>
-      </w:r>
-      <w:proofErr w:type="spellStart"/>
-      <w:r>
-        <w:t>klasse</w:t>
-      </w:r>
-      <w:proofErr w:type="spellEnd"/>
-      <w:r>
-        <w:t>.</w:t>
-      </w:r>
-    </w:p>
-    <w:p>
-      <w:proofErr w:type="spellStart"/>
-      <w:r>
-        <w:t>En</w:t>
-      </w:r>
-      <w:proofErr w:type="spellEnd"/>
-      <w:r>
-        <w:t xml:space="preserve"> </w:t>
-      </w:r>
-      <w:proofErr w:type="spellStart"/>
-      <w:r>
-        <w:t>waarom</w:t>
-      </w:r>
-      <w:proofErr w:type="spellEnd"/>
-      <w:r>
-        <w:t xml:space="preserve"> het dan </w:t>
-      </w:r>
-      <w:proofErr w:type="spellStart"/>
-      <w:r>
-        <w:t>aparte</w:t>
-      </w:r>
-      <w:proofErr w:type="spellEnd"/>
-      <w:r>
-        <w:t xml:space="preserve"> </w:t>
-      </w:r>
-      <w:proofErr w:type="spellStart"/>
-      <w:r>
-        <w:t>symbolen</w:t>
-      </w:r>
-      <w:proofErr w:type="spellEnd"/>
-      <w:r>
-        <w:t xml:space="preserve"> </w:t>
-      </w:r>
-      <w:proofErr w:type="spellStart"/>
-      <w:r>
-        <w:t>zijn</w:t>
-      </w:r>
-      <w:proofErr w:type="spellEnd"/>
-      <w:r>
-        <w:t xml:space="preserve"> </w:t>
-      </w:r>
-      <w:proofErr w:type="spellStart"/>
-      <w:r>
-        <w:t>en</w:t>
-      </w:r>
-      <w:proofErr w:type="spellEnd"/>
-      <w:r>
-        <w:t xml:space="preserve"> </w:t>
-      </w:r>
-      <w:proofErr w:type="spellStart"/>
-      <w:r>
-        <w:t>niet</w:t>
-      </w:r>
-      <w:proofErr w:type="spellEnd"/>
-      <w:r>
-        <w:t xml:space="preserve"> </w:t>
-      </w:r>
-      <w:proofErr w:type="spellStart"/>
-      <w:r>
-        <w:t>verschillende</w:t>
-      </w:r>
-      <w:proofErr w:type="spellEnd"/>
-      <w:r>
-        <w:t xml:space="preserve"> line types. </w:t>
-      </w:r>
-      <w:proofErr w:type="spellStart"/>
-      <w:r>
-        <w:t>Eigenlijk</w:t>
-      </w:r>
-      <w:proofErr w:type="spellEnd"/>
-      <w:r>
-        <w:t xml:space="preserve"> </w:t>
-      </w:r>
-      <w:proofErr w:type="spellStart"/>
-      <w:r>
-        <w:t>moet</w:t>
-      </w:r>
-      <w:proofErr w:type="spellEnd"/>
-      <w:r>
-        <w:t xml:space="preserve"> </w:t>
-      </w:r>
-      <w:proofErr w:type="spellStart"/>
-      <w:r>
-        <w:t>ik</w:t>
-      </w:r>
-      <w:proofErr w:type="spellEnd"/>
-      <w:r>
-        <w:t xml:space="preserve"> dan de </w:t>
-      </w:r>
-      <w:proofErr w:type="spellStart"/>
-      <w:r>
-        <w:t>keuze</w:t>
-      </w:r>
-      <w:proofErr w:type="spellEnd"/>
-      <w:r>
-        <w:t xml:space="preserve"> </w:t>
-      </w:r>
-      <w:proofErr w:type="spellStart"/>
-      <w:r>
-        <w:t>voor</w:t>
-      </w:r>
-      <w:proofErr w:type="spellEnd"/>
-      <w:r>
-        <w:t xml:space="preserve"> </w:t>
-      </w:r>
-      <w:proofErr w:type="spellStart"/>
-      <w:r>
-        <w:t>alle</w:t>
-      </w:r>
-      <w:proofErr w:type="spellEnd"/>
-      <w:r>
-        <w:t xml:space="preserve"> line types </w:t>
-      </w:r>
-      <w:proofErr w:type="spellStart"/>
-      <w:r>
-        <w:t>en</w:t>
-      </w:r>
-      <w:proofErr w:type="spellEnd"/>
-      <w:r>
-        <w:t xml:space="preserve"> </w:t>
-      </w:r>
-      <w:proofErr w:type="spellStart"/>
-      <w:r>
-        <w:t>symbolen</w:t>
-      </w:r>
-      <w:proofErr w:type="spellEnd"/>
-      <w:r>
-        <w:t xml:space="preserve"> </w:t>
-      </w:r>
-      <w:proofErr w:type="spellStart"/>
-      <w:r>
-        <w:t>aangeven</w:t>
-      </w:r>
-      <w:proofErr w:type="spellEnd"/>
-      <w:r>
-        <w:t>.</w:t>
-      </w:r>
-    </w:p>
-    <w:p>
-      <w:r>
-        <w:t xml:space="preserve">Je </w:t>
-      </w:r>
-      <w:proofErr w:type="spellStart"/>
-      <w:r>
-        <w:t>kunt</w:t>
-      </w:r>
-      <w:proofErr w:type="spellEnd"/>
-      <w:r>
-        <w:t xml:space="preserve"> maar 1 reference line </w:t>
-      </w:r>
-      <w:proofErr w:type="spellStart"/>
-      <w:r>
-        <w:t>hebben</w:t>
-      </w:r>
-      <w:proofErr w:type="spellEnd"/>
-      <w:r>
-        <w:t xml:space="preserve">. </w:t>
-      </w:r>
-      <w:proofErr w:type="spellStart"/>
-      <w:r>
-        <w:t>Dat</w:t>
-      </w:r>
-      <w:proofErr w:type="spellEnd"/>
-      <w:r>
-        <w:t xml:space="preserve"> is </w:t>
-      </w:r>
-      <w:proofErr w:type="spellStart"/>
-      <w:r>
-        <w:t>zo’n</w:t>
-      </w:r>
-      <w:proofErr w:type="spellEnd"/>
-      <w:r>
-        <w:t xml:space="preserve"> </w:t>
-      </w:r>
-      <w:proofErr w:type="spellStart"/>
-      <w:r>
-        <w:t>beetje</w:t>
-      </w:r>
-      <w:proofErr w:type="spellEnd"/>
-      <w:r>
-        <w:t xml:space="preserve"> de </w:t>
-      </w:r>
-      <w:proofErr w:type="spellStart"/>
-      <w:r>
-        <w:t>reden</w:t>
-      </w:r>
-      <w:proofErr w:type="spellEnd"/>
-      <w:r>
-        <w:t xml:space="preserve">. </w:t>
-      </w:r>
-      <w:proofErr w:type="spellStart"/>
-      <w:r>
-        <w:t>Hè</w:t>
-      </w:r>
-      <w:proofErr w:type="spellEnd"/>
-      <w:r>
-        <w:t xml:space="preserve">, </w:t>
-      </w:r>
-      <w:proofErr w:type="spellStart"/>
-      <w:r>
-        <w:t>ik</w:t>
-      </w:r>
-      <w:proofErr w:type="spellEnd"/>
-      <w:r>
-        <w:t xml:space="preserve"> </w:t>
-      </w:r>
-      <w:proofErr w:type="spellStart"/>
-      <w:r>
-        <w:t>moet</w:t>
-      </w:r>
-      <w:proofErr w:type="spellEnd"/>
-      <w:r>
-        <w:t xml:space="preserve"> het </w:t>
-      </w:r>
-      <w:proofErr w:type="spellStart"/>
-      <w:r>
-        <w:t>inderdaad</w:t>
-      </w:r>
-      <w:proofErr w:type="spellEnd"/>
-      <w:r>
-        <w:t xml:space="preserve"> </w:t>
-      </w:r>
-      <w:proofErr w:type="spellStart"/>
-      <w:r>
-        <w:t>goed</w:t>
-      </w:r>
-      <w:proofErr w:type="spellEnd"/>
-      <w:r>
-        <w:t xml:space="preserve"> </w:t>
-      </w:r>
-      <w:proofErr w:type="spellStart"/>
-      <w:r>
-        <w:t>opschrijven</w:t>
-      </w:r>
-      <w:proofErr w:type="spellEnd"/>
-      <w:r>
-        <w:t xml:space="preserve"> </w:t>
+    </w:p>
+    <w:p>
+      <w:r>
+        <w:t>Misschien mag ik dan al wel verklappen dat de call zo’n beetje het object is en de definition de klasse.</w:t>
+      </w:r>
+    </w:p>
+    <w:p>
+      <w:r>
+        <w:t>En waarom het dan aparte symbolen zijn en niet verschillende line types. Eigenlijk moet ik dan de keuze voor alle line types en symbolen aangeven.</w:t>
+      </w:r>
+    </w:p>
+    <w:p>
+      <w:r>
+        <w:t xml:space="preserve">Je kunt maar 1 reference line hebben. Dat is zo’n beetje de reden. Hè, ik moet het inderdaad goed opschrijven </w:t>
       </w:r>
     </w:p>
     <w:p/>
     <w:p>
       <w:r>
-        <w:t xml:space="preserve">Call is </w:t>
-      </w:r>
-      <w:proofErr w:type="spellStart"/>
-      <w:r>
-        <w:t>een</w:t>
-      </w:r>
-      <w:proofErr w:type="spellEnd"/>
-      <w:r>
-        <w:t xml:space="preserve"> </w:t>
-      </w:r>
-      <w:proofErr w:type="spellStart"/>
-      <w:r>
-        <w:t>hoedanigheid</w:t>
-      </w:r>
-      <w:proofErr w:type="spellEnd"/>
-      <w:r>
-        <w:t xml:space="preserve"> van het </w:t>
-      </w:r>
-      <w:proofErr w:type="spellStart"/>
-      <w:r>
-        <w:t>symbool</w:t>
-      </w:r>
-      <w:proofErr w:type="spellEnd"/>
-      <w:r>
-        <w:t xml:space="preserve">, </w:t>
-      </w:r>
-      <w:proofErr w:type="spellStart"/>
-      <w:r>
-        <w:t>dat</w:t>
-      </w:r>
-      <w:proofErr w:type="spellEnd"/>
-      <w:r>
-        <w:t xml:space="preserve"> </w:t>
-      </w:r>
-      <w:proofErr w:type="spellStart"/>
-      <w:r>
-        <w:t>geen</w:t>
-      </w:r>
-      <w:proofErr w:type="spellEnd"/>
-      <w:r>
-        <w:t xml:space="preserve"> line </w:t>
-      </w:r>
-      <w:proofErr w:type="spellStart"/>
-      <w:r>
-        <w:t>behoeft</w:t>
-      </w:r>
-      <w:proofErr w:type="spellEnd"/>
-      <w:r>
-        <w:t>.</w:t>
-      </w:r>
-    </w:p>
-    <w:p>
-      <w:r>
-        <w:t xml:space="preserve">Type is </w:t>
-      </w:r>
-      <w:proofErr w:type="spellStart"/>
-      <w:r>
-        <w:t>niet</w:t>
-      </w:r>
-      <w:proofErr w:type="spellEnd"/>
-      <w:r>
-        <w:t xml:space="preserve"> </w:t>
-      </w:r>
-      <w:proofErr w:type="spellStart"/>
-      <w:r>
-        <w:t>een</w:t>
-      </w:r>
-      <w:proofErr w:type="spellEnd"/>
-      <w:r>
-        <w:t xml:space="preserve"> </w:t>
-      </w:r>
-      <w:proofErr w:type="spellStart"/>
-      <w:r>
-        <w:t>hoedanigheid</w:t>
-      </w:r>
-      <w:proofErr w:type="spellEnd"/>
-      <w:r>
-        <w:t xml:space="preserve"> van </w:t>
-      </w:r>
-      <w:proofErr w:type="spellStart"/>
-      <w:r>
-        <w:t>een</w:t>
-      </w:r>
-      <w:proofErr w:type="spellEnd"/>
-      <w:r>
-        <w:t xml:space="preserve"> </w:t>
-      </w:r>
-      <w:proofErr w:type="spellStart"/>
-      <w:r>
-        <w:t>symbool</w:t>
-      </w:r>
-      <w:proofErr w:type="spellEnd"/>
-      <w:r>
-        <w:t xml:space="preserve">, het is </w:t>
-      </w:r>
-      <w:proofErr w:type="spellStart"/>
-      <w:r>
-        <w:t>waar</w:t>
-      </w:r>
-      <w:proofErr w:type="spellEnd"/>
-      <w:r>
-        <w:t xml:space="preserve"> </w:t>
-      </w:r>
-      <w:proofErr w:type="spellStart"/>
-      <w:r>
-        <w:t>een</w:t>
-      </w:r>
-      <w:proofErr w:type="spellEnd"/>
-      <w:r>
-        <w:t xml:space="preserve"> </w:t>
-      </w:r>
-      <w:proofErr w:type="spellStart"/>
-      <w:r>
-        <w:t>symbool</w:t>
-      </w:r>
-      <w:proofErr w:type="spellEnd"/>
-      <w:r>
-        <w:t xml:space="preserve"> </w:t>
-      </w:r>
-      <w:proofErr w:type="spellStart"/>
-      <w:r>
-        <w:t>voor</w:t>
-      </w:r>
-      <w:proofErr w:type="spellEnd"/>
-      <w:r>
-        <w:t xml:space="preserve"> </w:t>
-      </w:r>
-      <w:proofErr w:type="spellStart"/>
-      <w:r>
-        <w:t>kan</w:t>
-      </w:r>
-      <w:proofErr w:type="spellEnd"/>
-      <w:r>
-        <w:t xml:space="preserve"> </w:t>
-      </w:r>
-      <w:proofErr w:type="spellStart"/>
-      <w:r>
-        <w:t>dienen</w:t>
-      </w:r>
-      <w:proofErr w:type="spellEnd"/>
-      <w:r>
-        <w:t>.</w:t>
-      </w:r>
-    </w:p>
-    <w:p>
-      <w:proofErr w:type="spellStart"/>
-      <w:r>
-        <w:t>Een</w:t>
-      </w:r>
-      <w:proofErr w:type="spellEnd"/>
-      <w:r>
-        <w:t xml:space="preserve"> triangle is </w:t>
-      </w:r>
-      <w:proofErr w:type="spellStart"/>
-      <w:r>
-        <w:t>gekozen</w:t>
-      </w:r>
-      <w:proofErr w:type="spellEnd"/>
-      <w:r>
-        <w:t xml:space="preserve"> </w:t>
-      </w:r>
-      <w:proofErr w:type="spellStart"/>
-      <w:r>
-        <w:t>voor</w:t>
-      </w:r>
-      <w:proofErr w:type="spellEnd"/>
-      <w:r>
-        <w:t xml:space="preserve"> interface implementation, </w:t>
-      </w:r>
-      <w:proofErr w:type="spellStart"/>
-      <w:r>
-        <w:t>omdat</w:t>
-      </w:r>
-      <w:proofErr w:type="spellEnd"/>
-      <w:r>
-        <w:t xml:space="preserve"> </w:t>
-      </w:r>
-      <w:proofErr w:type="spellStart"/>
-      <w:r>
-        <w:t>een</w:t>
-      </w:r>
-      <w:proofErr w:type="spellEnd"/>
-      <w:r>
-        <w:t xml:space="preserve"> interface implementation </w:t>
-      </w:r>
-      <w:proofErr w:type="spellStart"/>
-      <w:r>
-        <w:t>ook</w:t>
-      </w:r>
-      <w:proofErr w:type="spellEnd"/>
-      <w:r>
-        <w:t xml:space="preserve"> </w:t>
-      </w:r>
-      <w:proofErr w:type="spellStart"/>
-      <w:r>
-        <w:t>een</w:t>
-      </w:r>
-      <w:proofErr w:type="spellEnd"/>
-      <w:r>
-        <w:t xml:space="preserve"> </w:t>
-      </w:r>
-      <w:proofErr w:type="spellStart"/>
-      <w:r>
-        <w:t>hoedanigheid</w:t>
-      </w:r>
-      <w:proofErr w:type="spellEnd"/>
-      <w:r>
-        <w:t xml:space="preserve"> is van het </w:t>
-      </w:r>
-      <w:proofErr w:type="spellStart"/>
-      <w:r>
-        <w:t>symbool</w:t>
-      </w:r>
-      <w:proofErr w:type="spellEnd"/>
-      <w:r>
-        <w:t xml:space="preserve">, </w:t>
-      </w:r>
-      <w:proofErr w:type="spellStart"/>
-      <w:r>
-        <w:t>dat</w:t>
-      </w:r>
-      <w:proofErr w:type="spellEnd"/>
-      <w:r>
-        <w:t xml:space="preserve"> </w:t>
-      </w:r>
-      <w:proofErr w:type="spellStart"/>
-      <w:r>
-        <w:t>geen</w:t>
-      </w:r>
-      <w:proofErr w:type="spellEnd"/>
-      <w:r>
-        <w:t xml:space="preserve"> line </w:t>
-      </w:r>
-      <w:proofErr w:type="spellStart"/>
-      <w:r>
-        <w:t>behoeft</w:t>
-      </w:r>
-      <w:proofErr w:type="spellEnd"/>
-      <w:r>
-        <w:t xml:space="preserve">. </w:t>
+        <w:t>Call is een hoedanigheid van het symbool, dat geen line behoeft.</w:t>
+      </w:r>
+    </w:p>
+    <w:p>
+      <w:r>
+        <w:t>Type is niet een hoedanigheid van een symbool, het is waar een symbool voor kan dienen.</w:t>
+      </w:r>
+    </w:p>
+    <w:p>
+      <w:r>
+        <w:t xml:space="preserve">Een triangle is gekozen voor interface implementation, omdat een interface implementation ook een hoedanigheid is van het symbool, dat geen line behoeft. </w:t>
       </w:r>
     </w:p>
     <w:p/>
     <w:p>
-      <w:proofErr w:type="spellStart"/>
-      <w:r>
-        <w:t>Eigenlijk</w:t>
-      </w:r>
-      <w:proofErr w:type="spellEnd"/>
-      <w:r>
-        <w:t xml:space="preserve"> is het </w:t>
-      </w:r>
-      <w:proofErr w:type="spellStart"/>
-      <w:r>
-        <w:t>wel</w:t>
-      </w:r>
-      <w:proofErr w:type="spellEnd"/>
-      <w:r>
-        <w:t xml:space="preserve"> </w:t>
-      </w:r>
-      <w:proofErr w:type="spellStart"/>
-      <w:r>
-        <w:t>een</w:t>
-      </w:r>
-      <w:proofErr w:type="spellEnd"/>
-      <w:r>
-        <w:t xml:space="preserve"> </w:t>
-      </w:r>
-      <w:proofErr w:type="spellStart"/>
-      <w:r>
-        <w:t>beetje</w:t>
-      </w:r>
-      <w:proofErr w:type="spellEnd"/>
-      <w:r>
-        <w:t xml:space="preserve"> zo </w:t>
-      </w:r>
-      <w:proofErr w:type="spellStart"/>
-      <w:r>
-        <w:t>dat</w:t>
-      </w:r>
-      <w:proofErr w:type="spellEnd"/>
-      <w:r>
-        <w:t xml:space="preserve">: </w:t>
-      </w:r>
-      <w:proofErr w:type="spellStart"/>
-      <w:r>
-        <w:t>alles</w:t>
-      </w:r>
-      <w:proofErr w:type="spellEnd"/>
-      <w:r>
-        <w:t xml:space="preserve"> wat </w:t>
-      </w:r>
-      <w:proofErr w:type="spellStart"/>
-      <w:r>
-        <w:t>ik</w:t>
-      </w:r>
-      <w:proofErr w:type="spellEnd"/>
-      <w:r>
-        <w:t xml:space="preserve"> </w:t>
-      </w:r>
-      <w:proofErr w:type="spellStart"/>
-      <w:r>
-        <w:t>aan</w:t>
-      </w:r>
-      <w:proofErr w:type="spellEnd"/>
-      <w:r>
-        <w:t xml:space="preserve"> </w:t>
-      </w:r>
-      <w:proofErr w:type="spellStart"/>
-      <w:r>
-        <w:t>mezelf</w:t>
-      </w:r>
-      <w:proofErr w:type="spellEnd"/>
-      <w:r>
-        <w:t xml:space="preserve"> </w:t>
-      </w:r>
-      <w:proofErr w:type="spellStart"/>
-      <w:r>
-        <w:t>heb</w:t>
-      </w:r>
-      <w:proofErr w:type="spellEnd"/>
-      <w:r>
-        <w:t xml:space="preserve"> </w:t>
-      </w:r>
-      <w:proofErr w:type="spellStart"/>
-      <w:r>
-        <w:t>moeten</w:t>
-      </w:r>
-      <w:proofErr w:type="spellEnd"/>
-      <w:r>
-        <w:t xml:space="preserve"> </w:t>
-      </w:r>
-      <w:proofErr w:type="spellStart"/>
-      <w:r>
-        <w:t>uitleggen</w:t>
-      </w:r>
-      <w:proofErr w:type="spellEnd"/>
-      <w:r>
-        <w:t xml:space="preserve">, </w:t>
-      </w:r>
-      <w:proofErr w:type="spellStart"/>
-      <w:r>
-        <w:t>moet</w:t>
-      </w:r>
-      <w:proofErr w:type="spellEnd"/>
-      <w:r>
-        <w:t xml:space="preserve"> </w:t>
-      </w:r>
-      <w:proofErr w:type="spellStart"/>
-      <w:r>
-        <w:t>ik</w:t>
-      </w:r>
-      <w:proofErr w:type="spellEnd"/>
-      <w:r>
-        <w:t xml:space="preserve"> </w:t>
-      </w:r>
-      <w:proofErr w:type="spellStart"/>
-      <w:r>
-        <w:t>aan</w:t>
-      </w:r>
-      <w:proofErr w:type="spellEnd"/>
-      <w:r>
-        <w:t xml:space="preserve"> de </w:t>
-      </w:r>
-      <w:proofErr w:type="spellStart"/>
-      <w:r>
-        <w:t>lezer</w:t>
-      </w:r>
-      <w:proofErr w:type="spellEnd"/>
-      <w:r>
-        <w:t xml:space="preserve"> </w:t>
-      </w:r>
-      <w:proofErr w:type="spellStart"/>
-      <w:r>
-        <w:t>uitleggen</w:t>
-      </w:r>
-      <w:proofErr w:type="spellEnd"/>
-      <w:r>
-        <w:t>.</w:t>
+      <w:r>
+        <w:t>Eigenlijk is het wel een beetje zo dat: alles wat ik aan mezelf heb moeten uitleggen, moet ik aan de lezer uitleggen.</w:t>
       </w:r>
     </w:p>
     <w:p>
@@ -1209,18 +413,27 @@
       <w:r>
         <w:t>When an object symbol has a type line it’s behavior in the container isn’t as much different as</w:t>
       </w:r>
+      <w:r>
+        <w:t xml:space="preserve"> …</w:t>
+      </w:r>
     </w:p>
     <w:p/>
     <w:p>
       <w:r>
         <w:t xml:space="preserve">However, object symbols aren’t different to their container if they </w:t>
       </w:r>
+      <w:r>
+        <w:t>…</w:t>
+      </w:r>
     </w:p>
     <w:p/>
     <w:p>
       <w:r>
         <w:t>To find the definition you follow the reference line between</w:t>
       </w:r>
+      <w:r>
+        <w:t xml:space="preserve"> …</w:t>
+      </w:r>
     </w:p>
     <w:p/>
     <w:p>
@@ -1255,23 +468,7 @@
     <w:p/>
     <w:p>
       <w:r>
-        <w:t xml:space="preserve">It’s important for some procedure symbols not to function as an execution. </w:t>
-      </w:r>
-      <w:proofErr w:type="spellStart"/>
-      <w:r>
-        <w:t>Otherwize</w:t>
-      </w:r>
-      <w:proofErr w:type="spellEnd"/>
-      <w:r>
-        <w:t xml:space="preserve"> the system would behave complete different. It’s not as important for an object symbol not to function as an object, only as a type. The system isn’t really harmed as </w:t>
-      </w:r>
-      <w:proofErr w:type="spellStart"/>
-      <w:r>
-        <w:t>severly</w:t>
-      </w:r>
-      <w:proofErr w:type="spellEnd"/>
-      <w:r>
-        <w:t xml:space="preserve"> by that. The same goes for triangles: if a triangle is suddenly a circle, the system behaves completely differently.</w:t>
+        <w:t>It’s important for some procedure symbols not to function as an execution. Otherwize the system would behave complete different. It’s not as important for an object symbol not to function as an object, only as a type. The system isn’t really harmed as severly by that. The same goes for triangles: if a triangle is suddenly a circle, the system behaves completely differently.</w:t>
       </w:r>
     </w:p>
     <w:p/>
@@ -1342,83 +539,27 @@
         <w:rPr>
           <w:lang w:val="nl-NL"/>
         </w:rPr>
-        <w:t xml:space="preserve">Dat is zo’n beetje waar het kwartje begon te vallen dat het een </w:t>
-      </w:r>
-      <w:proofErr w:type="spellStart"/>
-      <w:r>
+        <w:t>Dat is zo’n beetje waar het kwartje begon te vallen dat het een shape moest zijn en geen line type.</w:t>
+      </w:r>
+    </w:p>
+    <w:p>
+      <w:pPr>
         <w:rPr>
           <w:lang w:val="nl-NL"/>
         </w:rPr>
-        <w:t>shape</w:t>
-      </w:r>
-      <w:proofErr w:type="spellEnd"/>
-      <w:r>
+      </w:pPr>
+    </w:p>
+    <w:p>
+      <w:pPr>
         <w:rPr>
           <w:lang w:val="nl-NL"/>
         </w:rPr>
-        <w:t xml:space="preserve"> moest zijn en geen line type.</w:t>
-      </w:r>
-    </w:p>
-    <w:p>
-      <w:pPr>
+      </w:pPr>
+      <w:r>
         <w:rPr>
           <w:lang w:val="nl-NL"/>
         </w:rPr>
-      </w:pPr>
-    </w:p>
-    <w:p>
-      <w:pPr>
-        <w:rPr>
-          <w:lang w:val="nl-NL"/>
-        </w:rPr>
-      </w:pPr>
-      <w:r>
-        <w:rPr>
-          <w:lang w:val="nl-NL"/>
-        </w:rPr>
-        <w:t xml:space="preserve">Een andere </w:t>
-      </w:r>
-      <w:proofErr w:type="spellStart"/>
-      <w:r>
-        <w:rPr>
-          <w:lang w:val="nl-NL"/>
-        </w:rPr>
-        <w:t>shape</w:t>
-      </w:r>
-      <w:proofErr w:type="spellEnd"/>
-      <w:r>
-        <w:rPr>
-          <w:lang w:val="nl-NL"/>
-        </w:rPr>
-        <w:t xml:space="preserve"> wordt in basis </w:t>
-      </w:r>
-      <w:proofErr w:type="spellStart"/>
-      <w:r>
-        <w:rPr>
-          <w:lang w:val="nl-NL"/>
-        </w:rPr>
-        <w:t>Symbol</w:t>
-      </w:r>
-      <w:proofErr w:type="spellEnd"/>
-      <w:r>
-        <w:rPr>
-          <w:lang w:val="nl-NL"/>
-        </w:rPr>
-        <w:t xml:space="preserve"> alleen gebruikt als het echt nodig is. Als het niet echt nodig was om andere </w:t>
-      </w:r>
-      <w:proofErr w:type="spellStart"/>
-      <w:r>
-        <w:rPr>
-          <w:lang w:val="nl-NL"/>
-        </w:rPr>
-        <w:t>shapes</w:t>
-      </w:r>
-      <w:proofErr w:type="spellEnd"/>
-      <w:r>
-        <w:rPr>
-          <w:lang w:val="nl-NL"/>
-        </w:rPr>
-        <w:t xml:space="preserve"> te gebruiken, dan maakte ik het </w:t>
+        <w:t xml:space="preserve">Een andere shape wordt in basis Symbol alleen gebruikt als het echt nodig is. Als het niet echt nodig was om andere shapes te gebruiken, dan maakte ik het </w:t>
       </w:r>
       <w:r>
         <w:rPr>
@@ -1451,7 +592,7 @@
 </file>
 
 <file path=word/endnotes.xml><?xml version="1.0" encoding="utf-8"?>
-<w:endnotes xmlns:wpc="http://schemas.microsoft.com/office/word/2010/wordprocessingCanvas" xmlns:cx="http://schemas.microsoft.com/office/drawing/2014/chartex" xmlns:cx1="http://schemas.microsoft.com/office/drawing/2015/9/8/chartex" xmlns:cx2="http://schemas.microsoft.com/office/drawing/2015/10/21/chartex" xmlns:cx3="http://schemas.microsoft.com/office/drawing/2016/5/9/chartex" xmlns:cx4="http://schemas.microsoft.com/office/drawing/2016/5/10/chartex" xmlns:cx5="http://schemas.microsoft.com/office/drawing/2016/5/11/chartex" xmlns:cx6="http://schemas.microsoft.com/office/drawing/2016/5/12/chartex" xmlns:cx7="http://schemas.microsoft.com/office/drawing/2016/5/13/chartex" xmlns:cx8="http://schemas.microsoft.com/office/drawing/2016/5/14/chartex" xmlns:mc="http://schemas.openxmlformats.org/markup-compatibility/2006" xmlns:aink="http://schemas.microsoft.com/office/drawing/2016/ink" xmlns:am3d="http://schemas.microsoft.com/office/drawing/2017/model3d" xmlns:o="urn:schemas-microsoft-com:office:office" xmlns:r="http://schemas.openxmlformats.org/officeDocument/2006/relationships" xmlns:m="http://schemas.openxmlformats.org/officeDocument/2006/math" xmlns:v="urn:schemas-microsoft-com:vml" xmlns:wp14="http://schemas.microsoft.com/office/word/2010/wordprocessingDrawing" xmlns:wp="http://schemas.openxmlformats.org/drawingml/2006/wordprocessingDrawing" xmlns:w10="urn:schemas-microsoft-com:office:word" xmlns:w="http://schemas.openxmlformats.org/wordprocessingml/2006/main" xmlns:w14="http://schemas.microsoft.com/office/word/2010/wordml" xmlns:w15="http://schemas.microsoft.com/office/word/2012/wordml" xmlns:w16cid="http://schemas.microsoft.com/office/word/2016/wordml/cid" xmlns:w16se="http://schemas.microsoft.com/office/word/2015/wordml/symex" xmlns:wpg="http://schemas.microsoft.com/office/word/2010/wordprocessingGroup" xmlns:wpi="http://schemas.microsoft.com/office/word/2010/wordprocessingInk" xmlns:wne="http://schemas.microsoft.com/office/word/2006/wordml" xmlns:wps="http://schemas.microsoft.com/office/word/2010/wordprocessingShape" mc:Ignorable="w14 w15 w16se w16cid wp14">
+<w:endnotes xmlns:wpc="http://schemas.microsoft.com/office/word/2010/wordprocessingCanvas" xmlns:cx="http://schemas.microsoft.com/office/drawing/2014/chartex" xmlns:cx1="http://schemas.microsoft.com/office/drawing/2015/9/8/chartex" xmlns:cx2="http://schemas.microsoft.com/office/drawing/2015/10/21/chartex" xmlns:cx3="http://schemas.microsoft.com/office/drawing/2016/5/9/chartex" xmlns:cx4="http://schemas.microsoft.com/office/drawing/2016/5/10/chartex" xmlns:cx5="http://schemas.microsoft.com/office/drawing/2016/5/11/chartex" xmlns:cx6="http://schemas.microsoft.com/office/drawing/2016/5/12/chartex" xmlns:cx7="http://schemas.microsoft.com/office/drawing/2016/5/13/chartex" xmlns:cx8="http://schemas.microsoft.com/office/drawing/2016/5/14/chartex" xmlns:mc="http://schemas.openxmlformats.org/markup-compatibility/2006" xmlns:aink="http://schemas.microsoft.com/office/drawing/2016/ink" xmlns:am3d="http://schemas.microsoft.com/office/drawing/2017/model3d" xmlns:o="urn:schemas-microsoft-com:office:office" xmlns:r="http://schemas.openxmlformats.org/officeDocument/2006/relationships" xmlns:m="http://schemas.openxmlformats.org/officeDocument/2006/math" xmlns:v="urn:schemas-microsoft-com:vml" xmlns:wp14="http://schemas.microsoft.com/office/word/2010/wordprocessingDrawing" xmlns:wp="http://schemas.openxmlformats.org/drawingml/2006/wordprocessingDrawing" xmlns:w10="urn:schemas-microsoft-com:office:word" xmlns:w="http://schemas.openxmlformats.org/wordprocessingml/2006/main" xmlns:w14="http://schemas.microsoft.com/office/word/2010/wordml" xmlns:w15="http://schemas.microsoft.com/office/word/2012/wordml" xmlns:w16cex="http://schemas.microsoft.com/office/word/2018/wordml/cex" xmlns:w16cid="http://schemas.microsoft.com/office/word/2016/wordml/cid" xmlns:w16="http://schemas.microsoft.com/office/word/2018/wordml" xmlns:w16se="http://schemas.microsoft.com/office/word/2015/wordml/symex" xmlns:wpg="http://schemas.microsoft.com/office/word/2010/wordprocessingGroup" xmlns:wpi="http://schemas.microsoft.com/office/word/2010/wordprocessingInk" xmlns:wne="http://schemas.microsoft.com/office/word/2006/wordml" xmlns:wps="http://schemas.microsoft.com/office/word/2010/wordprocessingShape" mc:Ignorable="w14 w15 w16se w16cid w16 w16cex wp14">
   <w:endnote w:type="separator" w:id="-1">
     <w:p>
       <w:r>
@@ -1470,7 +611,7 @@
 </file>
 
 <file path=word/footer1.xml><?xml version="1.0" encoding="utf-8"?>
-<w:ftr xmlns:wpc="http://schemas.microsoft.com/office/word/2010/wordprocessingCanvas" xmlns:cx="http://schemas.microsoft.com/office/drawing/2014/chartex" xmlns:cx1="http://schemas.microsoft.com/office/drawing/2015/9/8/chartex" xmlns:cx2="http://schemas.microsoft.com/office/drawing/2015/10/21/chartex" xmlns:cx3="http://schemas.microsoft.com/office/drawing/2016/5/9/chartex" xmlns:cx4="http://schemas.microsoft.com/office/drawing/2016/5/10/chartex" xmlns:cx5="http://schemas.microsoft.com/office/drawing/2016/5/11/chartex" xmlns:cx6="http://schemas.microsoft.com/office/drawing/2016/5/12/chartex" xmlns:cx7="http://schemas.microsoft.com/office/drawing/2016/5/13/chartex" xmlns:cx8="http://schemas.microsoft.com/office/drawing/2016/5/14/chartex" xmlns:mc="http://schemas.openxmlformats.org/markup-compatibility/2006" xmlns:aink="http://schemas.microsoft.com/office/drawing/2016/ink" xmlns:am3d="http://schemas.microsoft.com/office/drawing/2017/model3d" xmlns:o="urn:schemas-microsoft-com:office:office" xmlns:r="http://schemas.openxmlformats.org/officeDocument/2006/relationships" xmlns:m="http://schemas.openxmlformats.org/officeDocument/2006/math" xmlns:v="urn:schemas-microsoft-com:vml" xmlns:wp14="http://schemas.microsoft.com/office/word/2010/wordprocessingDrawing" xmlns:wp="http://schemas.openxmlformats.org/drawingml/2006/wordprocessingDrawing" xmlns:w10="urn:schemas-microsoft-com:office:word" xmlns:w="http://schemas.openxmlformats.org/wordprocessingml/2006/main" xmlns:w14="http://schemas.microsoft.com/office/word/2010/wordml" xmlns:w15="http://schemas.microsoft.com/office/word/2012/wordml" xmlns:w16cid="http://schemas.microsoft.com/office/word/2016/wordml/cid" xmlns:w16se="http://schemas.microsoft.com/office/word/2015/wordml/symex" xmlns:wpg="http://schemas.microsoft.com/office/word/2010/wordprocessingGroup" xmlns:wpi="http://schemas.microsoft.com/office/word/2010/wordprocessingInk" xmlns:wne="http://schemas.microsoft.com/office/word/2006/wordml" xmlns:wps="http://schemas.microsoft.com/office/word/2010/wordprocessingShape" mc:Ignorable="w14 w15 w16se w16cid wp14">
+<w:ftr xmlns:wpc="http://schemas.microsoft.com/office/word/2010/wordprocessingCanvas" xmlns:cx="http://schemas.microsoft.com/office/drawing/2014/chartex" xmlns:cx1="http://schemas.microsoft.com/office/drawing/2015/9/8/chartex" xmlns:cx2="http://schemas.microsoft.com/office/drawing/2015/10/21/chartex" xmlns:cx3="http://schemas.microsoft.com/office/drawing/2016/5/9/chartex" xmlns:cx4="http://schemas.microsoft.com/office/drawing/2016/5/10/chartex" xmlns:cx5="http://schemas.microsoft.com/office/drawing/2016/5/11/chartex" xmlns:cx6="http://schemas.microsoft.com/office/drawing/2016/5/12/chartex" xmlns:cx7="http://schemas.microsoft.com/office/drawing/2016/5/13/chartex" xmlns:cx8="http://schemas.microsoft.com/office/drawing/2016/5/14/chartex" xmlns:mc="http://schemas.openxmlformats.org/markup-compatibility/2006" xmlns:aink="http://schemas.microsoft.com/office/drawing/2016/ink" xmlns:am3d="http://schemas.microsoft.com/office/drawing/2017/model3d" xmlns:o="urn:schemas-microsoft-com:office:office" xmlns:r="http://schemas.openxmlformats.org/officeDocument/2006/relationships" xmlns:m="http://schemas.openxmlformats.org/officeDocument/2006/math" xmlns:v="urn:schemas-microsoft-com:vml" xmlns:wp14="http://schemas.microsoft.com/office/word/2010/wordprocessingDrawing" xmlns:wp="http://schemas.openxmlformats.org/drawingml/2006/wordprocessingDrawing" xmlns:w10="urn:schemas-microsoft-com:office:word" xmlns:w="http://schemas.openxmlformats.org/wordprocessingml/2006/main" xmlns:w14="http://schemas.microsoft.com/office/word/2010/wordml" xmlns:w15="http://schemas.microsoft.com/office/word/2012/wordml" xmlns:w16cex="http://schemas.microsoft.com/office/word/2018/wordml/cex" xmlns:w16cid="http://schemas.microsoft.com/office/word/2016/wordml/cid" xmlns:w16="http://schemas.microsoft.com/office/word/2018/wordml" xmlns:w16se="http://schemas.microsoft.com/office/word/2015/wordml/symex" xmlns:wpg="http://schemas.microsoft.com/office/word/2010/wordprocessingGroup" xmlns:wpi="http://schemas.microsoft.com/office/word/2010/wordprocessingInk" xmlns:wne="http://schemas.microsoft.com/office/word/2006/wordml" xmlns:wps="http://schemas.microsoft.com/office/word/2010/wordprocessingShape" mc:Ignorable="w14 w15 w16se w16cid w16 w16cex wp14">
   <w:p>
     <w:pPr>
       <w:pStyle w:val="Footer"/>
@@ -1507,7 +648,7 @@
 </file>
 
 <file path=word/footer2.xml><?xml version="1.0" encoding="utf-8"?>
-<w:ftr xmlns:wpc="http://schemas.microsoft.com/office/word/2010/wordprocessingCanvas" xmlns:cx="http://schemas.microsoft.com/office/drawing/2014/chartex" xmlns:cx1="http://schemas.microsoft.com/office/drawing/2015/9/8/chartex" xmlns:cx2="http://schemas.microsoft.com/office/drawing/2015/10/21/chartex" xmlns:cx3="http://schemas.microsoft.com/office/drawing/2016/5/9/chartex" xmlns:cx4="http://schemas.microsoft.com/office/drawing/2016/5/10/chartex" xmlns:cx5="http://schemas.microsoft.com/office/drawing/2016/5/11/chartex" xmlns:cx6="http://schemas.microsoft.com/office/drawing/2016/5/12/chartex" xmlns:cx7="http://schemas.microsoft.com/office/drawing/2016/5/13/chartex" xmlns:cx8="http://schemas.microsoft.com/office/drawing/2016/5/14/chartex" xmlns:mc="http://schemas.openxmlformats.org/markup-compatibility/2006" xmlns:aink="http://schemas.microsoft.com/office/drawing/2016/ink" xmlns:am3d="http://schemas.microsoft.com/office/drawing/2017/model3d" xmlns:o="urn:schemas-microsoft-com:office:office" xmlns:r="http://schemas.openxmlformats.org/officeDocument/2006/relationships" xmlns:m="http://schemas.openxmlformats.org/officeDocument/2006/math" xmlns:v="urn:schemas-microsoft-com:vml" xmlns:wp14="http://schemas.microsoft.com/office/word/2010/wordprocessingDrawing" xmlns:wp="http://schemas.openxmlformats.org/drawingml/2006/wordprocessingDrawing" xmlns:w10="urn:schemas-microsoft-com:office:word" xmlns:w="http://schemas.openxmlformats.org/wordprocessingml/2006/main" xmlns:w14="http://schemas.microsoft.com/office/word/2010/wordml" xmlns:w15="http://schemas.microsoft.com/office/word/2012/wordml" xmlns:w16cid="http://schemas.microsoft.com/office/word/2016/wordml/cid" xmlns:w16se="http://schemas.microsoft.com/office/word/2015/wordml/symex" xmlns:wpg="http://schemas.microsoft.com/office/word/2010/wordprocessingGroup" xmlns:wpi="http://schemas.microsoft.com/office/word/2010/wordprocessingInk" xmlns:wne="http://schemas.microsoft.com/office/word/2006/wordml" xmlns:wps="http://schemas.microsoft.com/office/word/2010/wordprocessingShape" mc:Ignorable="w14 w15 w16se w16cid wp14">
+<w:ftr xmlns:wpc="http://schemas.microsoft.com/office/word/2010/wordprocessingCanvas" xmlns:cx="http://schemas.microsoft.com/office/drawing/2014/chartex" xmlns:cx1="http://schemas.microsoft.com/office/drawing/2015/9/8/chartex" xmlns:cx2="http://schemas.microsoft.com/office/drawing/2015/10/21/chartex" xmlns:cx3="http://schemas.microsoft.com/office/drawing/2016/5/9/chartex" xmlns:cx4="http://schemas.microsoft.com/office/drawing/2016/5/10/chartex" xmlns:cx5="http://schemas.microsoft.com/office/drawing/2016/5/11/chartex" xmlns:cx6="http://schemas.microsoft.com/office/drawing/2016/5/12/chartex" xmlns:cx7="http://schemas.microsoft.com/office/drawing/2016/5/13/chartex" xmlns:cx8="http://schemas.microsoft.com/office/drawing/2016/5/14/chartex" xmlns:mc="http://schemas.openxmlformats.org/markup-compatibility/2006" xmlns:aink="http://schemas.microsoft.com/office/drawing/2016/ink" xmlns:am3d="http://schemas.microsoft.com/office/drawing/2017/model3d" xmlns:o="urn:schemas-microsoft-com:office:office" xmlns:r="http://schemas.openxmlformats.org/officeDocument/2006/relationships" xmlns:m="http://schemas.openxmlformats.org/officeDocument/2006/math" xmlns:v="urn:schemas-microsoft-com:vml" xmlns:wp14="http://schemas.microsoft.com/office/word/2010/wordprocessingDrawing" xmlns:wp="http://schemas.openxmlformats.org/drawingml/2006/wordprocessingDrawing" xmlns:w10="urn:schemas-microsoft-com:office:word" xmlns:w="http://schemas.openxmlformats.org/wordprocessingml/2006/main" xmlns:w14="http://schemas.microsoft.com/office/word/2010/wordml" xmlns:w15="http://schemas.microsoft.com/office/word/2012/wordml" xmlns:w16cex="http://schemas.microsoft.com/office/word/2018/wordml/cex" xmlns:w16cid="http://schemas.microsoft.com/office/word/2016/wordml/cid" xmlns:w16="http://schemas.microsoft.com/office/word/2018/wordml" xmlns:w16se="http://schemas.microsoft.com/office/word/2015/wordml/symex" xmlns:wpg="http://schemas.microsoft.com/office/word/2010/wordprocessingGroup" xmlns:wpi="http://schemas.microsoft.com/office/word/2010/wordprocessingInk" xmlns:wne="http://schemas.microsoft.com/office/word/2006/wordml" xmlns:wps="http://schemas.microsoft.com/office/word/2010/wordprocessingShape" mc:Ignorable="w14 w15 w16se w16cid w16 w16cex wp14">
   <w:p>
     <w:pPr>
       <w:pStyle w:val="Footer"/>
@@ -1557,7 +698,7 @@
 </file>
 
 <file path=word/footnotes.xml><?xml version="1.0" encoding="utf-8"?>
-<w:footnotes xmlns:wpc="http://schemas.microsoft.com/office/word/2010/wordprocessingCanvas" xmlns:cx="http://schemas.microsoft.com/office/drawing/2014/chartex" xmlns:cx1="http://schemas.microsoft.com/office/drawing/2015/9/8/chartex" xmlns:cx2="http://schemas.microsoft.com/office/drawing/2015/10/21/chartex" xmlns:cx3="http://schemas.microsoft.com/office/drawing/2016/5/9/chartex" xmlns:cx4="http://schemas.microsoft.com/office/drawing/2016/5/10/chartex" xmlns:cx5="http://schemas.microsoft.com/office/drawing/2016/5/11/chartex" xmlns:cx6="http://schemas.microsoft.com/office/drawing/2016/5/12/chartex" xmlns:cx7="http://schemas.microsoft.com/office/drawing/2016/5/13/chartex" xmlns:cx8="http://schemas.microsoft.com/office/drawing/2016/5/14/chartex" xmlns:mc="http://schemas.openxmlformats.org/markup-compatibility/2006" xmlns:aink="http://schemas.microsoft.com/office/drawing/2016/ink" xmlns:am3d="http://schemas.microsoft.com/office/drawing/2017/model3d" xmlns:o="urn:schemas-microsoft-com:office:office" xmlns:r="http://schemas.openxmlformats.org/officeDocument/2006/relationships" xmlns:m="http://schemas.openxmlformats.org/officeDocument/2006/math" xmlns:v="urn:schemas-microsoft-com:vml" xmlns:wp14="http://schemas.microsoft.com/office/word/2010/wordprocessingDrawing" xmlns:wp="http://schemas.openxmlformats.org/drawingml/2006/wordprocessingDrawing" xmlns:w10="urn:schemas-microsoft-com:office:word" xmlns:w="http://schemas.openxmlformats.org/wordprocessingml/2006/main" xmlns:w14="http://schemas.microsoft.com/office/word/2010/wordml" xmlns:w15="http://schemas.microsoft.com/office/word/2012/wordml" xmlns:w16cid="http://schemas.microsoft.com/office/word/2016/wordml/cid" xmlns:w16se="http://schemas.microsoft.com/office/word/2015/wordml/symex" xmlns:wpg="http://schemas.microsoft.com/office/word/2010/wordprocessingGroup" xmlns:wpi="http://schemas.microsoft.com/office/word/2010/wordprocessingInk" xmlns:wne="http://schemas.microsoft.com/office/word/2006/wordml" xmlns:wps="http://schemas.microsoft.com/office/word/2010/wordprocessingShape" mc:Ignorable="w14 w15 w16se w16cid wp14">
+<w:footnotes xmlns:wpc="http://schemas.microsoft.com/office/word/2010/wordprocessingCanvas" xmlns:cx="http://schemas.microsoft.com/office/drawing/2014/chartex" xmlns:cx1="http://schemas.microsoft.com/office/drawing/2015/9/8/chartex" xmlns:cx2="http://schemas.microsoft.com/office/drawing/2015/10/21/chartex" xmlns:cx3="http://schemas.microsoft.com/office/drawing/2016/5/9/chartex" xmlns:cx4="http://schemas.microsoft.com/office/drawing/2016/5/10/chartex" xmlns:cx5="http://schemas.microsoft.com/office/drawing/2016/5/11/chartex" xmlns:cx6="http://schemas.microsoft.com/office/drawing/2016/5/12/chartex" xmlns:cx7="http://schemas.microsoft.com/office/drawing/2016/5/13/chartex" xmlns:cx8="http://schemas.microsoft.com/office/drawing/2016/5/14/chartex" xmlns:mc="http://schemas.openxmlformats.org/markup-compatibility/2006" xmlns:aink="http://schemas.microsoft.com/office/drawing/2016/ink" xmlns:am3d="http://schemas.microsoft.com/office/drawing/2017/model3d" xmlns:o="urn:schemas-microsoft-com:office:office" xmlns:r="http://schemas.openxmlformats.org/officeDocument/2006/relationships" xmlns:m="http://schemas.openxmlformats.org/officeDocument/2006/math" xmlns:v="urn:schemas-microsoft-com:vml" xmlns:wp14="http://schemas.microsoft.com/office/word/2010/wordprocessingDrawing" xmlns:wp="http://schemas.openxmlformats.org/drawingml/2006/wordprocessingDrawing" xmlns:w10="urn:schemas-microsoft-com:office:word" xmlns:w="http://schemas.openxmlformats.org/wordprocessingml/2006/main" xmlns:w14="http://schemas.microsoft.com/office/word/2010/wordml" xmlns:w15="http://schemas.microsoft.com/office/word/2012/wordml" xmlns:w16cex="http://schemas.microsoft.com/office/word/2018/wordml/cex" xmlns:w16cid="http://schemas.microsoft.com/office/word/2016/wordml/cid" xmlns:w16="http://schemas.microsoft.com/office/word/2018/wordml" xmlns:w16se="http://schemas.microsoft.com/office/word/2015/wordml/symex" xmlns:wpg="http://schemas.microsoft.com/office/word/2010/wordprocessingGroup" xmlns:wpi="http://schemas.microsoft.com/office/word/2010/wordprocessingInk" xmlns:wne="http://schemas.microsoft.com/office/word/2006/wordml" xmlns:wps="http://schemas.microsoft.com/office/word/2010/wordprocessingShape" mc:Ignorable="w14 w15 w16se w16cid w16 w16cex wp14">
   <w:footnote w:type="separator" w:id="-1">
     <w:p>
       <w:r>
@@ -1576,7 +717,7 @@
 </file>
 
 <file path=word/numbering.xml><?xml version="1.0" encoding="utf-8"?>
-<w:numbering xmlns:wpc="http://schemas.microsoft.com/office/word/2010/wordprocessingCanvas" xmlns:cx="http://schemas.microsoft.com/office/drawing/2014/chartex" xmlns:cx1="http://schemas.microsoft.com/office/drawing/2015/9/8/chartex" xmlns:cx2="http://schemas.microsoft.com/office/drawing/2015/10/21/chartex" xmlns:cx3="http://schemas.microsoft.com/office/drawing/2016/5/9/chartex" xmlns:cx4="http://schemas.microsoft.com/office/drawing/2016/5/10/chartex" xmlns:cx5="http://schemas.microsoft.com/office/drawing/2016/5/11/chartex" xmlns:cx6="http://schemas.microsoft.com/office/drawing/2016/5/12/chartex" xmlns:cx7="http://schemas.microsoft.com/office/drawing/2016/5/13/chartex" xmlns:cx8="http://schemas.microsoft.com/office/drawing/2016/5/14/chartex" xmlns:mc="http://schemas.openxmlformats.org/markup-compatibility/2006" xmlns:aink="http://schemas.microsoft.com/office/drawing/2016/ink" xmlns:am3d="http://schemas.microsoft.com/office/drawing/2017/model3d" xmlns:o="urn:schemas-microsoft-com:office:office" xmlns:r="http://schemas.openxmlformats.org/officeDocument/2006/relationships" xmlns:m="http://schemas.openxmlformats.org/officeDocument/2006/math" xmlns:v="urn:schemas-microsoft-com:vml" xmlns:wp14="http://schemas.microsoft.com/office/word/2010/wordprocessingDrawing" xmlns:wp="http://schemas.openxmlformats.org/drawingml/2006/wordprocessingDrawing" xmlns:w10="urn:schemas-microsoft-com:office:word" xmlns:w="http://schemas.openxmlformats.org/wordprocessingml/2006/main" xmlns:w14="http://schemas.microsoft.com/office/word/2010/wordml" xmlns:w15="http://schemas.microsoft.com/office/word/2012/wordml" xmlns:w16cid="http://schemas.microsoft.com/office/word/2016/wordml/cid" xmlns:w16se="http://schemas.microsoft.com/office/word/2015/wordml/symex" xmlns:wpg="http://schemas.microsoft.com/office/word/2010/wordprocessingGroup" xmlns:wpi="http://schemas.microsoft.com/office/word/2010/wordprocessingInk" xmlns:wne="http://schemas.microsoft.com/office/word/2006/wordml" xmlns:wps="http://schemas.microsoft.com/office/word/2010/wordprocessingShape" mc:Ignorable="w14 w15 w16se w16cid wp14">
+<w:numbering xmlns:wpc="http://schemas.microsoft.com/office/word/2010/wordprocessingCanvas" xmlns:cx="http://schemas.microsoft.com/office/drawing/2014/chartex" xmlns:cx1="http://schemas.microsoft.com/office/drawing/2015/9/8/chartex" xmlns:cx2="http://schemas.microsoft.com/office/drawing/2015/10/21/chartex" xmlns:cx3="http://schemas.microsoft.com/office/drawing/2016/5/9/chartex" xmlns:cx4="http://schemas.microsoft.com/office/drawing/2016/5/10/chartex" xmlns:cx5="http://schemas.microsoft.com/office/drawing/2016/5/11/chartex" xmlns:cx6="http://schemas.microsoft.com/office/drawing/2016/5/12/chartex" xmlns:cx7="http://schemas.microsoft.com/office/drawing/2016/5/13/chartex" xmlns:cx8="http://schemas.microsoft.com/office/drawing/2016/5/14/chartex" xmlns:mc="http://schemas.openxmlformats.org/markup-compatibility/2006" xmlns:aink="http://schemas.microsoft.com/office/drawing/2016/ink" xmlns:am3d="http://schemas.microsoft.com/office/drawing/2017/model3d" xmlns:o="urn:schemas-microsoft-com:office:office" xmlns:r="http://schemas.openxmlformats.org/officeDocument/2006/relationships" xmlns:m="http://schemas.openxmlformats.org/officeDocument/2006/math" xmlns:v="urn:schemas-microsoft-com:vml" xmlns:wp14="http://schemas.microsoft.com/office/word/2010/wordprocessingDrawing" xmlns:wp="http://schemas.openxmlformats.org/drawingml/2006/wordprocessingDrawing" xmlns:w10="urn:schemas-microsoft-com:office:word" xmlns:w="http://schemas.openxmlformats.org/wordprocessingml/2006/main" xmlns:w14="http://schemas.microsoft.com/office/word/2010/wordml" xmlns:w15="http://schemas.microsoft.com/office/word/2012/wordml" xmlns:w16cex="http://schemas.microsoft.com/office/word/2018/wordml/cex" xmlns:w16cid="http://schemas.microsoft.com/office/word/2016/wordml/cid" xmlns:w16="http://schemas.microsoft.com/office/word/2018/wordml" xmlns:w16se="http://schemas.microsoft.com/office/word/2015/wordml/symex" xmlns:wpg="http://schemas.microsoft.com/office/word/2010/wordprocessingGroup" xmlns:wpi="http://schemas.microsoft.com/office/word/2010/wordprocessingInk" xmlns:wne="http://schemas.microsoft.com/office/word/2006/wordml" xmlns:wps="http://schemas.microsoft.com/office/word/2010/wordprocessingShape" mc:Ignorable="w14 w15 w16se w16cid w16 w16cex wp14">
   <w:abstractNum w:abstractNumId="0" w15:restartNumberingAfterBreak="0">
     <w:nsid w:val="4E0F50B9"/>
     <w:multiLevelType w:val="hybridMultilevel"/>
@@ -1867,7 +1008,7 @@
 </file>
 
 <file path=word/styles.xml><?xml version="1.0" encoding="utf-8"?>
-<w:styles xmlns:mc="http://schemas.openxmlformats.org/markup-compatibility/2006" xmlns:r="http://schemas.openxmlformats.org/officeDocument/2006/relationships" xmlns:w="http://schemas.openxmlformats.org/wordprocessingml/2006/main" xmlns:w14="http://schemas.microsoft.com/office/word/2010/wordml" xmlns:w15="http://schemas.microsoft.com/office/word/2012/wordml" xmlns:w16cid="http://schemas.microsoft.com/office/word/2016/wordml/cid" xmlns:w16se="http://schemas.microsoft.com/office/word/2015/wordml/symex" mc:Ignorable="w14 w15 w16se w16cid">
+<w:styles xmlns:mc="http://schemas.openxmlformats.org/markup-compatibility/2006" xmlns:r="http://schemas.openxmlformats.org/officeDocument/2006/relationships" xmlns:w="http://schemas.openxmlformats.org/wordprocessingml/2006/main" xmlns:w14="http://schemas.microsoft.com/office/word/2010/wordml" xmlns:w15="http://schemas.microsoft.com/office/word/2012/wordml" xmlns:w16cex="http://schemas.microsoft.com/office/word/2018/wordml/cex" xmlns:w16cid="http://schemas.microsoft.com/office/word/2016/wordml/cid" xmlns:w16="http://schemas.microsoft.com/office/word/2018/wordml" xmlns:w16se="http://schemas.microsoft.com/office/word/2015/wordml/symex" mc:Ignorable="w14 w15 w16se w16cid w16 w16cex">
   <w:docDefaults>
     <w:rPrDefault>
       <w:rPr>

</xml_diff>